<commit_message>
Converted Markdown labs to Word Docx
Converted Markdown labs to Word Docx
</commit_message>
<xml_diff>
--- a/Module 0 Lab/QGIS 2.2/Module 0 Lab.docx
+++ b/Module 0 Lab/QGIS 2.2/Module 0 Lab.docx
@@ -1191,7 +1191,7 @@
     </w:lvl>
   </w:abstractNum>
   <w:abstractNum w:abstractNumId="990">
-    <w:nsid w:val="5870a8a2"/>
+    <w:nsid w:val="e6116955"/>
     <w:multiLevelType w:val="multilevel"/>
     <w:lvl w:ilvl="0">
       <w:numFmt w:val="bullet"/>
@@ -1272,7 +1272,7 @@
     </w:lvl>
   </w:abstractNum>
   <w:abstractNum w:abstractNumId="991">
-    <w:nsid w:val="4b7e84f5"/>
+    <w:nsid w:val="25a03ae3"/>
     <w:multiLevelType w:val="multilevel"/>
     <w:lvl w:ilvl="0">
       <w:numFmt w:val="bullet"/>
@@ -1353,7 +1353,7 @@
     </w:lvl>
   </w:abstractNum>
   <w:abstractNum w:abstractNumId="99411">
-    <w:nsid w:val="e1227111"/>
+    <w:nsid w:val="755e912a"/>
     <w:multiLevelType w:val="multilevel"/>
     <w:lvl w:ilvl="0">
       <w:start w:val="1"/>
@@ -1441,7 +1441,7 @@
     </w:lvl>
   </w:abstractNum>
   <w:abstractNum w:abstractNumId="99413">
-    <w:nsid w:val="694696cf"/>
+    <w:nsid w:val="eb9a0b31"/>
     <w:multiLevelType w:val="multilevel"/>
     <w:lvl w:ilvl="0">
       <w:start w:val="3"/>
@@ -1529,7 +1529,7 @@
     </w:lvl>
   </w:abstractNum>
   <w:abstractNum w:abstractNumId="99415">
-    <w:nsid w:val="c272f760"/>
+    <w:nsid w:val="d8a8310f"/>
     <w:multiLevelType w:val="multilevel"/>
     <w:lvl w:ilvl="0">
       <w:start w:val="5"/>

</xml_diff>